<commit_message>
Finished Debugging. tried to do object pool and resource. Check critters isloaded bool
</commit_message>
<xml_diff>
--- a/Assessment/Debugging Document.docx
+++ b/Assessment/Debugging Document.docx
@@ -2,20 +2,229 @@
 <file path=word/document.xml><?xml version="1.0" encoding="utf-8"?>
 <w:document xmlns:wpc="http://schemas.microsoft.com/office/word/2010/wordprocessingCanvas" xmlns:cx="http://schemas.microsoft.com/office/drawing/2014/chartex" xmlns:cx1="http://schemas.microsoft.com/office/drawing/2015/9/8/chartex" xmlns:cx2="http://schemas.microsoft.com/office/drawing/2015/10/21/chartex" xmlns:cx3="http://schemas.microsoft.com/office/drawing/2016/5/9/chartex" xmlns:cx4="http://schemas.microsoft.com/office/drawing/2016/5/10/chartex" xmlns:cx5="http://schemas.microsoft.com/office/drawing/2016/5/11/chartex" xmlns:cx6="http://schemas.microsoft.com/office/drawing/2016/5/12/chartex" xmlns:cx7="http://schemas.microsoft.com/office/drawing/2016/5/13/chartex" xmlns:cx8="http://schemas.microsoft.com/office/drawing/2016/5/14/chartex" xmlns:mc="http://schemas.openxmlformats.org/markup-compatibility/2006" xmlns:aink="http://schemas.microsoft.com/office/drawing/2016/ink" xmlns:am3d="http://schemas.microsoft.com/office/drawing/2017/model3d" xmlns:o="urn:schemas-microsoft-com:office:office" xmlns:r="http://schemas.openxmlformats.org/officeDocument/2006/relationships" xmlns:m="http://schemas.openxmlformats.org/officeDocument/2006/math" xmlns:v="urn:schemas-microsoft-com:vml" xmlns:wp14="http://schemas.microsoft.com/office/word/2010/wordprocessingDrawing" xmlns:wp="http://schemas.openxmlformats.org/drawingml/2006/wordprocessingDrawing" xmlns:w10="urn:schemas-microsoft-com:office:word" xmlns:w="http://schemas.openxmlformats.org/wordprocessingml/2006/main" xmlns:w14="http://schemas.microsoft.com/office/word/2010/wordml" xmlns:w15="http://schemas.microsoft.com/office/word/2012/wordml" xmlns:w16cex="http://schemas.microsoft.com/office/word/2018/wordml/cex" xmlns:w16cid="http://schemas.microsoft.com/office/word/2016/wordml/cid" xmlns:w16="http://schemas.microsoft.com/office/word/2018/wordml" xmlns:w16sdtdh="http://schemas.microsoft.com/office/word/2020/wordml/sdtdatahash" xmlns:w16se="http://schemas.microsoft.com/office/word/2015/wordml/symex" xmlns:wpg="http://schemas.microsoft.com/office/word/2010/wordprocessingGroup" xmlns:wpi="http://schemas.microsoft.com/office/word/2010/wordprocessingInk" xmlns:wne="http://schemas.microsoft.com/office/word/2006/wordml" xmlns:wps="http://schemas.microsoft.com/office/word/2010/wordprocessingShape" mc:Ignorable="w14 w15 w16se w16cid w16 w16cex w16sdtdh wp14">
   <w:body>
+    <w:tbl>
+      <w:tblPr>
+        <w:tblStyle w:val="TableGrid"/>
+        <w:tblW w:w="0" w:type="auto"/>
+        <w:tblLook w:val="04A0" w:firstRow="1" w:lastRow="0" w:firstColumn="1" w:lastColumn="0" w:noHBand="0" w:noVBand="1"/>
+      </w:tblPr>
+      <w:tblGrid>
+        <w:gridCol w:w="3005"/>
+        <w:gridCol w:w="3005"/>
+        <w:gridCol w:w="3006"/>
+      </w:tblGrid>
+      <w:tr>
+        <w:tc>
+          <w:tcPr>
+            <w:tcW w:w="3005" w:type="dxa"/>
+          </w:tcPr>
+          <w:p>
+            <w:r>
+              <w:t>Input</w:t>
+            </w:r>
+          </w:p>
+        </w:tc>
+        <w:tc>
+          <w:tcPr>
+            <w:tcW w:w="3005" w:type="dxa"/>
+          </w:tcPr>
+          <w:p>
+            <w:r>
+              <w:t>Expected Result</w:t>
+            </w:r>
+          </w:p>
+        </w:tc>
+        <w:tc>
+          <w:tcPr>
+            <w:tcW w:w="3006" w:type="dxa"/>
+          </w:tcPr>
+          <w:p>
+            <w:r>
+              <w:t>Actual Result</w:t>
+            </w:r>
+          </w:p>
+        </w:tc>
+      </w:tr>
+      <w:tr>
+        <w:tc>
+          <w:tcPr>
+            <w:tcW w:w="3005" w:type="dxa"/>
+          </w:tcPr>
+          <w:p>
+            <w:r>
+              <w:t>Insert(5)</w:t>
+            </w:r>
+          </w:p>
+        </w:tc>
+        <w:tc>
+          <w:tcPr>
+            <w:tcW w:w="3005" w:type="dxa"/>
+          </w:tcPr>
+          <w:p>
+            <w:r>
+              <w:t>m_root = 5</w:t>
+            </w:r>
+          </w:p>
+        </w:tc>
+        <w:tc>
+          <w:tcPr>
+            <w:tcW w:w="3006" w:type="dxa"/>
+          </w:tcPr>
+          <w:p>
+            <w:r>
+              <w:t>m_root = 5</w:t>
+            </w:r>
+          </w:p>
+        </w:tc>
+      </w:tr>
+      <w:tr>
+        <w:tc>
+          <w:tcPr>
+            <w:tcW w:w="3005" w:type="dxa"/>
+          </w:tcPr>
+          <w:p>
+            <w:r>
+              <w:t>IsEmpty() = true (no Insert)</w:t>
+            </w:r>
+          </w:p>
+        </w:tc>
+        <w:tc>
+          <w:tcPr>
+            <w:tcW w:w="3005" w:type="dxa"/>
+          </w:tcPr>
+          <w:p>
+            <w:r>
+              <w:t>true</w:t>
+            </w:r>
+          </w:p>
+        </w:tc>
+        <w:tc>
+          <w:tcPr>
+            <w:tcW w:w="3006" w:type="dxa"/>
+          </w:tcPr>
+          <w:p>
+            <w:r>
+              <w:t>true</w:t>
+            </w:r>
+          </w:p>
+        </w:tc>
+      </w:tr>
+      <w:tr>
+        <w:tc>
+          <w:tcPr>
+            <w:tcW w:w="3005" w:type="dxa"/>
+          </w:tcPr>
+          <w:p>
+            <w:r>
+              <w:t>IsEmpty() = false (Insert(2))</w:t>
+            </w:r>
+          </w:p>
+        </w:tc>
+        <w:tc>
+          <w:tcPr>
+            <w:tcW w:w="3005" w:type="dxa"/>
+          </w:tcPr>
+          <w:p>
+            <w:r>
+              <w:t>false</w:t>
+            </w:r>
+          </w:p>
+        </w:tc>
+        <w:tc>
+          <w:tcPr>
+            <w:tcW w:w="3006" w:type="dxa"/>
+          </w:tcPr>
+          <w:p>
+            <w:r>
+              <w:t>false</w:t>
+            </w:r>
+          </w:p>
+        </w:tc>
+      </w:tr>
+      <w:tr>
+        <w:tc>
+          <w:tcPr>
+            <w:tcW w:w="3005" w:type="dxa"/>
+          </w:tcPr>
+          <w:p>
+            <w:r>
+              <w:t>Find(8) Root already set</w:t>
+            </w:r>
+          </w:p>
+        </w:tc>
+        <w:tc>
+          <w:tcPr>
+            <w:tcW w:w="3005" w:type="dxa"/>
+          </w:tcPr>
+          <w:p>
+            <w:r>
+              <w:t>m_root.Get</w:t>
+            </w:r>
+            <w:r>
+              <w:t>Left</w:t>
+            </w:r>
+            <w:r>
+              <w:t>()</w:t>
+            </w:r>
+            <w:r>
+              <w:t>.GetData()</w:t>
+            </w:r>
+            <w:r>
+              <w:t xml:space="preserve"> = 8</w:t>
+            </w:r>
+          </w:p>
+        </w:tc>
+        <w:tc>
+          <w:tcPr>
+            <w:tcW w:w="3006" w:type="dxa"/>
+          </w:tcPr>
+          <w:p>
+            <w:r>
+              <w:t>M_root.GetLeft().GetData() = 8</w:t>
+            </w:r>
+          </w:p>
+        </w:tc>
+      </w:tr>
+    </w:tbl>
+    <w:p/>
     <w:p>
-      <w:hyperlink r:id="rId4" w:history="1">
-        <w:r>
-          <w:rPr>
-            <w:rStyle w:val="Hyperlink"/>
-          </w:rPr>
-          <w:t>https://www.softwaretestinghelp.com/doubly-linked-list-2/#:~:text=A%20doubly%20linked%20list%20is%20also%20a%20collection%20of%20nodes,Depth%20C%2B%2B%20Training%20Tutorials%20Here</w:t>
-        </w:r>
-      </w:hyperlink>
       <w:r>
-        <w:t>.</w:t>
+        <w:t>Insert(5) Test:</w:t>
       </w:r>
+    </w:p>
+    <w:p>
       <w:r>
-        <w:t xml:space="preserve"> </w:t>
+        <w:t>Inserts a value of 5 into the binary tree. Since it is the first value being inserted, the value will be assigned to the root tree node.</w:t>
+      </w:r>
+    </w:p>
+    <w:p>
+      <w:r>
+        <w:t>IsEmpty() true Test:</w:t>
+      </w:r>
+    </w:p>
+    <w:p>
+      <w:r>
+        <w:t>Checks if the tree is empty by seeing if there are any values in the m_root and returns a Boolean. In this case there were no values inserted into the tree so the root was empty.</w:t>
+      </w:r>
+    </w:p>
+    <w:p>
+      <w:r>
+        <w:t>IsEmpty() false Test:</w:t>
+      </w:r>
+    </w:p>
+    <w:p>
+      <w:r>
+        <w:t>In this case a value was inserted into the root before checking if it was empty and therefore returned false as the root was not empty.</w:t>
+      </w:r>
+    </w:p>
+    <w:p>
+      <w:r>
+        <w:t>Find(8) Test:</w:t>
+      </w:r>
+    </w:p>
+    <w:p>
+      <w:r>
+        <w:t>Found the tree node that had the value of 8 and returned a pointer to it.</w:t>
       </w:r>
     </w:p>
     <w:sectPr>
@@ -477,6 +686,25 @@
       <w:shd w:val="clear" w:color="auto" w:fill="E1DFDD"/>
     </w:rPr>
   </w:style>
+  <w:style w:type="table" w:styleId="TableGrid">
+    <w:name w:val="Table Grid"/>
+    <w:basedOn w:val="TableNormal"/>
+    <w:uiPriority w:val="39"/>
+    <w:rsid w:val="00A207B4"/>
+    <w:pPr>
+      <w:spacing w:after="0" w:line="240" w:lineRule="auto"/>
+    </w:pPr>
+    <w:tblPr>
+      <w:tblBorders>
+        <w:top w:val="single" w:sz="4" w:space="0" w:color="auto"/>
+        <w:left w:val="single" w:sz="4" w:space="0" w:color="auto"/>
+        <w:bottom w:val="single" w:sz="4" w:space="0" w:color="auto"/>
+        <w:right w:val="single" w:sz="4" w:space="0" w:color="auto"/>
+        <w:insideH w:val="single" w:sz="4" w:space="0" w:color="auto"/>
+        <w:insideV w:val="single" w:sz="4" w:space="0" w:color="auto"/>
+      </w:tblBorders>
+    </w:tblPr>
+  </w:style>
 </w:styles>
 </file>
 

</xml_diff>